<commit_message>
Esitutkimus ja edistymisraportti tehty
</commit_message>
<xml_diff>
--- a/laniprojekti/edistymisraportti.docx
+++ b/laniprojekti/edistymisraportti.docx
@@ -86,24 +86,8 @@
         <w:rPr>
           <w:sz w:val="36"/>
         </w:rPr>
-        <w:t xml:space="preserve">Yleispätevä </w:t>
-      </w:r>
-      <w:proofErr w:type="spellStart"/>
-      <w:r>
-        <w:rPr>
-          <w:sz w:val="36"/>
-        </w:rPr>
-        <w:t>Lan</w:t>
-      </w:r>
-      <w:proofErr w:type="spellEnd"/>
-      <w:r>
-        <w:rPr>
-          <w:sz w:val="36"/>
-        </w:rPr>
-        <w:t xml:space="preserve"> hallinta järjestelmä</w:t>
-      </w:r>
-      <w:bookmarkStart w:id="0" w:name="_GoBack"/>
-      <w:bookmarkEnd w:id="0"/>
+        <w:t>Yleispätevä Lan hallinta järjestelmä</w:t>
+      </w:r>
     </w:p>
     <w:p>
       <w:pPr>
@@ -719,14 +703,6 @@
               </w:rPr>
               <w:t xml:space="preserve">Tekijä: </w:t>
             </w:r>
-            <w:r>
-              <w:rPr>
-                <w:rFonts w:asciiTheme="minorHAnsi" w:hAnsiTheme="minorHAnsi"/>
-                <w:sz w:val="20"/>
-                <w:lang w:val="fi-FI"/>
-              </w:rPr>
-              <w:t>Antti Palm</w:t>
-            </w:r>
           </w:p>
         </w:tc>
         <w:tc>
@@ -800,14 +776,6 @@
               </w:rPr>
               <w:t xml:space="preserve">Jakelu: </w:t>
             </w:r>
-            <w:r>
-              <w:rPr>
-                <w:rFonts w:asciiTheme="minorHAnsi" w:hAnsiTheme="minorHAnsi"/>
-                <w:sz w:val="20"/>
-                <w:lang w:val="fi-FI"/>
-              </w:rPr>
-              <w:t>Leena Järvenkylä-Niemi, Risto Reipas</w:t>
-            </w:r>
           </w:p>
         </w:tc>
       </w:tr>
@@ -843,32 +811,6 @@
                 <w:lang w:val="fi-FI"/>
               </w:rPr>
             </w:pPr>
-            <w:r>
-              <w:rPr>
-                <w:rFonts w:asciiTheme="minorHAnsi" w:hAnsiTheme="minorHAnsi"/>
-                <w:sz w:val="20"/>
-                <w:lang w:val="fi-FI"/>
-              </w:rPr>
-              <w:t xml:space="preserve">Otto Kujala, Atte Ritala, </w:t>
-            </w:r>
-            <w:proofErr w:type="spellStart"/>
-            <w:r>
-              <w:rPr>
-                <w:rFonts w:asciiTheme="minorHAnsi" w:hAnsiTheme="minorHAnsi"/>
-                <w:sz w:val="20"/>
-                <w:lang w:val="fi-FI"/>
-              </w:rPr>
-              <w:t>Jasmine</w:t>
-            </w:r>
-            <w:proofErr w:type="spellEnd"/>
-            <w:r>
-              <w:rPr>
-                <w:rFonts w:asciiTheme="minorHAnsi" w:hAnsiTheme="minorHAnsi"/>
-                <w:sz w:val="20"/>
-                <w:lang w:val="fi-FI"/>
-              </w:rPr>
-              <w:t xml:space="preserve"> Manninen, Satu Sääksmäki</w:t>
-            </w:r>
           </w:p>
         </w:tc>
       </w:tr>
@@ -945,7 +887,6 @@
                 <w:sz w:val="20"/>
                 <w:lang w:val="fi-FI"/>
               </w:rPr>
-              <w:lastRenderedPageBreak/>
               <w:t xml:space="preserve">Dokumentin tila: </w:t>
             </w:r>
             <w:r>
@@ -1136,7 +1077,7 @@
           <w:rFonts w:asciiTheme="minorHAnsi" w:hAnsiTheme="minorHAnsi"/>
           <w:lang w:val="fi-FI"/>
         </w:rPr>
-        <w:t>Esitä yhteenveto projektin aikataulutilanteesta suhteessa suunniteltuun: onko projekti aikataulussa vai ei?</w:t>
+        <w:t>Projekti on aikataulussa</w:t>
       </w:r>
     </w:p>
     <w:p>
@@ -1166,64 +1107,11 @@
     </w:p>
     <w:p>
       <w:pPr>
-        <w:pStyle w:val="ListParagraph"/>
-        <w:numPr>
-          <w:ilvl w:val="0"/>
-          <w:numId w:val="1"/>
-        </w:numPr>
-        <w:rPr>
-          <w:rFonts w:asciiTheme="minorHAnsi" w:hAnsiTheme="minorHAnsi"/>
-          <w:lang w:val="fi-FI"/>
-        </w:rPr>
-      </w:pPr>
-      <w:r>
-        <w:rPr>
-          <w:rFonts w:asciiTheme="minorHAnsi" w:hAnsiTheme="minorHAnsi"/>
-          <w:lang w:val="fi-FI"/>
-        </w:rPr>
-        <w:t>Kumulatiivinen ajankäyttö</w:t>
-      </w:r>
-    </w:p>
-    <w:p>
-      <w:pPr>
-        <w:ind w:left="2970"/>
-        <w:rPr>
-          <w:rFonts w:asciiTheme="minorHAnsi" w:hAnsiTheme="minorHAnsi"/>
-          <w:lang w:val="fi-FI"/>
-        </w:rPr>
-      </w:pPr>
-    </w:p>
-    <w:p>
-      <w:pPr>
-        <w:ind w:left="2970"/>
-        <w:rPr>
-          <w:rFonts w:asciiTheme="minorHAnsi" w:hAnsiTheme="minorHAnsi"/>
-          <w:lang w:val="fi-FI"/>
-        </w:rPr>
-      </w:pPr>
-      <w:r>
-        <w:rPr>
-          <w:rFonts w:asciiTheme="minorHAnsi" w:hAnsiTheme="minorHAnsi"/>
-          <w:lang w:val="fi-FI"/>
-        </w:rPr>
-        <w:t>Raportointikaudella suunniteltu/toteutunut</w:t>
-      </w:r>
-    </w:p>
-    <w:p>
-      <w:pPr>
-        <w:ind w:left="2970"/>
-        <w:rPr>
-          <w:rFonts w:asciiTheme="minorHAnsi" w:hAnsiTheme="minorHAnsi"/>
-          <w:lang w:val="fi-FI"/>
-        </w:rPr>
-      </w:pPr>
-      <w:r>
-        <w:rPr>
-          <w:rFonts w:asciiTheme="minorHAnsi" w:hAnsiTheme="minorHAnsi"/>
-          <w:lang w:val="fi-FI"/>
-        </w:rPr>
-        <w:t>Projektin alusta suunniteltu/toteutunut</w:t>
-      </w:r>
+        <w:rPr>
+          <w:rFonts w:asciiTheme="minorHAnsi" w:hAnsiTheme="minorHAnsi"/>
+          <w:lang w:val="fi-FI"/>
+        </w:rPr>
+      </w:pPr>
     </w:p>
     <w:p>
       <w:pPr>
@@ -1233,102 +1121,46 @@
           <w:lang w:val="fi-FI"/>
         </w:rPr>
       </w:pPr>
-    </w:p>
-    <w:p>
-      <w:pPr>
-        <w:pStyle w:val="ListParagraph"/>
-        <w:numPr>
-          <w:ilvl w:val="0"/>
-          <w:numId w:val="1"/>
-        </w:numPr>
-        <w:rPr>
-          <w:rFonts w:asciiTheme="minorHAnsi" w:hAnsiTheme="minorHAnsi"/>
-          <w:lang w:val="fi-FI"/>
-        </w:rPr>
-      </w:pPr>
-      <w:r>
-        <w:rPr>
-          <w:rFonts w:asciiTheme="minorHAnsi" w:hAnsiTheme="minorHAnsi"/>
-          <w:lang w:val="fi-FI"/>
-        </w:rPr>
-        <w:t xml:space="preserve">Ajankäyttö </w:t>
-      </w:r>
-      <w:r>
-        <w:rPr>
-          <w:rFonts w:asciiTheme="minorHAnsi" w:hAnsiTheme="minorHAnsi"/>
-          <w:lang w:val="fi-FI"/>
-        </w:rPr>
-        <w:t>osatehtävittäin</w:t>
-      </w:r>
-    </w:p>
-    <w:p>
-      <w:pPr>
-        <w:ind w:left="2970"/>
-        <w:rPr>
-          <w:rFonts w:asciiTheme="minorHAnsi" w:hAnsiTheme="minorHAnsi"/>
-          <w:lang w:val="fi-FI"/>
-        </w:rPr>
-      </w:pPr>
-    </w:p>
-    <w:p>
-      <w:pPr>
-        <w:ind w:left="2970"/>
-        <w:rPr>
-          <w:rFonts w:asciiTheme="minorHAnsi" w:hAnsiTheme="minorHAnsi"/>
-          <w:lang w:val="fi-FI"/>
-        </w:rPr>
-      </w:pPr>
-      <w:r>
-        <w:rPr>
-          <w:rFonts w:asciiTheme="minorHAnsi" w:hAnsiTheme="minorHAnsi"/>
-          <w:lang w:val="fi-FI"/>
-        </w:rPr>
-        <w:t>Raportointikaudella suunniteltu/toteutunut</w:t>
-      </w:r>
-    </w:p>
-    <w:p>
-      <w:pPr>
-        <w:ind w:left="2970"/>
-        <w:rPr>
-          <w:rFonts w:asciiTheme="minorHAnsi" w:hAnsiTheme="minorHAnsi"/>
-          <w:lang w:val="fi-FI"/>
-        </w:rPr>
-      </w:pPr>
-      <w:r>
-        <w:rPr>
-          <w:rFonts w:asciiTheme="minorHAnsi" w:hAnsiTheme="minorHAnsi"/>
-          <w:lang w:val="fi-FI"/>
-        </w:rPr>
-        <w:t>Projektin alusta suunniteltu/toteutunut</w:t>
-      </w:r>
-    </w:p>
-    <w:p>
-      <w:pPr>
-        <w:rPr>
-          <w:rFonts w:asciiTheme="minorHAnsi" w:hAnsiTheme="minorHAnsi"/>
-          <w:lang w:val="fi-FI"/>
-        </w:rPr>
-      </w:pPr>
-    </w:p>
-    <w:p>
-      <w:pPr>
-        <w:pStyle w:val="ListParagraph"/>
-        <w:numPr>
-          <w:ilvl w:val="0"/>
-          <w:numId w:val="1"/>
-        </w:numPr>
-        <w:rPr>
-          <w:rFonts w:asciiTheme="minorHAnsi" w:hAnsiTheme="minorHAnsi"/>
-          <w:lang w:val="fi-FI"/>
-        </w:rPr>
-      </w:pPr>
-      <w:r>
-        <w:rPr>
-          <w:rFonts w:asciiTheme="minorHAnsi" w:hAnsiTheme="minorHAnsi"/>
-          <w:lang w:val="fi-FI"/>
-        </w:rPr>
-        <w:t>Kumulatiiviset kustannukset</w:t>
-      </w:r>
+      <w:r>
+        <w:rPr>
+          <w:rFonts w:asciiTheme="minorHAnsi" w:hAnsiTheme="minorHAnsi"/>
+          <w:lang w:val="fi-FI"/>
+        </w:rPr>
+        <w:t>Ei ole käytetty mitään</w:t>
+      </w:r>
+    </w:p>
+    <w:p>
+      <w:pPr>
+        <w:rPr>
+          <w:rFonts w:asciiTheme="minorHAnsi" w:hAnsiTheme="minorHAnsi"/>
+          <w:lang w:val="fi-FI"/>
+        </w:rPr>
+      </w:pPr>
+    </w:p>
+    <w:p>
+      <w:pPr>
+        <w:rPr>
+          <w:rFonts w:asciiTheme="minorHAnsi" w:hAnsiTheme="minorHAnsi"/>
+          <w:b/>
+          <w:lang w:val="fi-FI"/>
+        </w:rPr>
+      </w:pPr>
+      <w:r>
+        <w:rPr>
+          <w:rFonts w:asciiTheme="minorHAnsi" w:hAnsiTheme="minorHAnsi"/>
+          <w:b/>
+          <w:lang w:val="fi-FI"/>
+        </w:rPr>
+        <w:t>Esiintyneet ongelmat, ratkaisuehdotukset ja tehdyt ratkaisut</w:t>
+      </w:r>
+    </w:p>
+    <w:p>
+      <w:pPr>
+        <w:rPr>
+          <w:rFonts w:asciiTheme="minorHAnsi" w:hAnsiTheme="minorHAnsi"/>
+          <w:lang w:val="fi-FI"/>
+        </w:rPr>
+      </w:pPr>
     </w:p>
     <w:p>
       <w:pPr>
@@ -1338,55 +1170,13 @@
           <w:lang w:val="fi-FI"/>
         </w:rPr>
       </w:pPr>
-    </w:p>
-    <w:p>
-      <w:pPr>
-        <w:ind w:left="2970"/>
-        <w:rPr>
-          <w:rFonts w:asciiTheme="minorHAnsi" w:hAnsiTheme="minorHAnsi"/>
-          <w:lang w:val="fi-FI"/>
-        </w:rPr>
-      </w:pPr>
-      <w:r>
-        <w:rPr>
-          <w:rFonts w:asciiTheme="minorHAnsi" w:hAnsiTheme="minorHAnsi"/>
-          <w:lang w:val="fi-FI"/>
-        </w:rPr>
-        <w:t>Raportointikaudella suunniteltu/toteutunut</w:t>
-      </w:r>
-    </w:p>
-    <w:p>
-      <w:pPr>
-        <w:ind w:left="2970"/>
-        <w:rPr>
-          <w:rFonts w:asciiTheme="minorHAnsi" w:hAnsiTheme="minorHAnsi"/>
-          <w:lang w:val="fi-FI"/>
-        </w:rPr>
-      </w:pPr>
-      <w:r>
-        <w:rPr>
-          <w:rFonts w:asciiTheme="minorHAnsi" w:hAnsiTheme="minorHAnsi"/>
-          <w:lang w:val="fi-FI"/>
-        </w:rPr>
-        <w:t>Projektin alusta suunniteltu/toteutunut</w:t>
-      </w:r>
-    </w:p>
-    <w:p>
-      <w:pPr>
-        <w:ind w:left="2970"/>
-        <w:rPr>
-          <w:rFonts w:asciiTheme="minorHAnsi" w:hAnsiTheme="minorHAnsi"/>
-          <w:lang w:val="fi-FI"/>
-        </w:rPr>
-      </w:pPr>
-    </w:p>
-    <w:p>
-      <w:pPr>
-        <w:rPr>
-          <w:rFonts w:asciiTheme="minorHAnsi" w:hAnsiTheme="minorHAnsi"/>
-          <w:lang w:val="fi-FI"/>
-        </w:rPr>
-      </w:pPr>
+      <w:r>
+        <w:rPr>
+          <w:rFonts w:asciiTheme="minorHAnsi" w:hAnsiTheme="minorHAnsi"/>
+          <w:lang w:val="fi-FI"/>
+        </w:rPr>
+        <w:t>Ei ole ollut ongelmia</w:t>
+      </w:r>
     </w:p>
     <w:p>
       <w:pPr>
@@ -1410,7 +1200,31 @@
           <w:b/>
           <w:lang w:val="fi-FI"/>
         </w:rPr>
-        <w:t>Esiintyneet ongelmat, ratkaisuehdotukset ja tehdyt ratkaisut</w:t>
+        <w:t>Arvio projektin kestosta</w:t>
+      </w:r>
+    </w:p>
+    <w:p>
+      <w:pPr>
+        <w:rPr>
+          <w:rFonts w:asciiTheme="minorHAnsi" w:hAnsiTheme="minorHAnsi"/>
+          <w:lang w:val="fi-FI"/>
+        </w:rPr>
+      </w:pPr>
+    </w:p>
+    <w:p>
+      <w:pPr>
+        <w:ind w:left="2610"/>
+        <w:rPr>
+          <w:rFonts w:asciiTheme="minorHAnsi" w:hAnsiTheme="minorHAnsi"/>
+          <w:lang w:val="fi-FI"/>
+        </w:rPr>
+      </w:pPr>
+      <w:r>
+        <w:rPr>
+          <w:rFonts w:asciiTheme="minorHAnsi" w:hAnsiTheme="minorHAnsi"/>
+          <w:lang w:val="fi-FI"/>
+        </w:rPr>
+        <w:t>Ei ole mahdollista arvioida.</w:t>
       </w:r>
     </w:p>
     <w:p>
@@ -1435,39 +1249,14 @@
           <w:b/>
           <w:lang w:val="fi-FI"/>
         </w:rPr>
-        <w:t>Arvio projektin kestosta</w:t>
-      </w:r>
-    </w:p>
-    <w:p>
-      <w:pPr>
-        <w:rPr>
-          <w:rFonts w:asciiTheme="minorHAnsi" w:hAnsiTheme="minorHAnsi"/>
-          <w:lang w:val="fi-FI"/>
-        </w:rPr>
-      </w:pPr>
-    </w:p>
-    <w:p>
-      <w:pPr>
+        <w:t>E</w:t>
+      </w:r>
+      <w:r>
         <w:rPr>
           <w:rFonts w:asciiTheme="minorHAnsi" w:hAnsiTheme="minorHAnsi"/>
           <w:b/>
           <w:lang w:val="fi-FI"/>
         </w:rPr>
-      </w:pPr>
-      <w:r>
-        <w:rPr>
-          <w:rFonts w:asciiTheme="minorHAnsi" w:hAnsiTheme="minorHAnsi"/>
-          <w:b/>
-          <w:lang w:val="fi-FI"/>
-        </w:rPr>
-        <w:t>E</w:t>
-      </w:r>
-      <w:r>
-        <w:rPr>
-          <w:rFonts w:asciiTheme="minorHAnsi" w:hAnsiTheme="minorHAnsi"/>
-          <w:b/>
-          <w:lang w:val="fi-FI"/>
-        </w:rPr>
         <w:t>hdotus jatkotoimenpiteiksi</w:t>
       </w:r>
     </w:p>
@@ -1481,11 +1270,21 @@
     </w:p>
     <w:p>
       <w:pPr>
-        <w:rPr>
-          <w:rFonts w:asciiTheme="minorHAnsi" w:hAnsiTheme="minorHAnsi"/>
-          <w:lang w:val="fi-FI"/>
-        </w:rPr>
-      </w:pPr>
+        <w:ind w:left="2610"/>
+        <w:rPr>
+          <w:rFonts w:asciiTheme="minorHAnsi" w:hAnsiTheme="minorHAnsi"/>
+          <w:lang w:val="fi-FI"/>
+        </w:rPr>
+      </w:pPr>
+      <w:r>
+        <w:rPr>
+          <w:rFonts w:asciiTheme="minorHAnsi" w:hAnsiTheme="minorHAnsi"/>
+          <w:lang w:val="fi-FI"/>
+        </w:rPr>
+        <w:t>Jatketaan samaan malliin.</w:t>
+      </w:r>
+      <w:bookmarkStart w:id="0" w:name="_GoBack"/>
+      <w:bookmarkEnd w:id="0"/>
     </w:p>
     <w:sectPr>
       <w:headerReference w:type="default" r:id="rId8"/>
@@ -2537,7 +2336,7 @@
 </file>
 
 <file path=customXml/itemProps1.xml><?xml version="1.0" encoding="utf-8"?>
-<ds:datastoreItem xmlns:ds="http://schemas.openxmlformats.org/officeDocument/2006/customXml" ds:itemID="{A3E9988B-0DBB-405D-BBE1-92CBB61161B5}">
+<ds:datastoreItem xmlns:ds="http://schemas.openxmlformats.org/officeDocument/2006/customXml" ds:itemID="{3D535401-1D37-42FD-952A-28DE6D97BEE2}">
   <ds:schemaRefs>
     <ds:schemaRef ds:uri="http://schemas.openxmlformats.org/officeDocument/2006/bibliography"/>
   </ds:schemaRefs>

</xml_diff>